<commit_message>
Added version table at top of document.
</commit_message>
<xml_diff>
--- a/doc/agile_visualizations_design_document.docx
+++ b/doc/agile_visualizations_design_document.docx
@@ -16,58 +16,311 @@
     </w:p>
     <w:p>
       <w:pPr>
+        <w:pStyle w:val="Title"/>
+        <w:jc w:val="center"/>
+        <w:rPr>
+          <w:ins w:id="0" w:author="Carrera, Julio" w:date="2018-03-09T11:17:00Z"/>
+        </w:rPr>
+        <w:pPrChange w:id="1" w:author="Carrera, Julio" w:date="2018-03-09T11:22:00Z">
+          <w:pPr>
+            <w:pStyle w:val="Subtitle"/>
+            <w:jc w:val="center"/>
+          </w:pPr>
+        </w:pPrChange>
+      </w:pPr>
+      <w:r>
+        <w:t>AMS-102</w:t>
+      </w:r>
+      <w:bookmarkStart w:id="2" w:name="_GoBack"/>
+      <w:bookmarkEnd w:id="2"/>
+    </w:p>
+    <w:tbl>
+      <w:tblPr>
+        <w:tblStyle w:val="TableGrid"/>
+        <w:tblW w:w="0" w:type="auto"/>
+        <w:tblInd w:w="2065" w:type="dxa"/>
+        <w:tblLook w:val="04A0" w:firstRow="1" w:lastRow="0" w:firstColumn="1" w:lastColumn="0" w:noHBand="0" w:noVBand="1"/>
+        <w:tblPrChange w:id="3" w:author="Carrera, Julio" w:date="2018-03-09T11:21:00Z">
+          <w:tblPr>
+            <w:tblStyle w:val="TableGrid"/>
+            <w:tblW w:w="0" w:type="auto"/>
+            <w:tblLook w:val="04A0" w:firstRow="1" w:lastRow="0" w:firstColumn="1" w:lastColumn="0" w:noHBand="0" w:noVBand="1"/>
+          </w:tblPr>
+        </w:tblPrChange>
+      </w:tblPr>
+      <w:tblGrid>
+        <w:gridCol w:w="2790"/>
+        <w:gridCol w:w="900"/>
+        <w:gridCol w:w="1353"/>
+        <w:tblGridChange w:id="4">
+          <w:tblGrid>
+            <w:gridCol w:w="4808"/>
+            <w:gridCol w:w="4542"/>
+            <w:gridCol w:w="4542"/>
+          </w:tblGrid>
+        </w:tblGridChange>
+      </w:tblGrid>
+      <w:tr>
+        <w:trPr>
+          <w:ins w:id="5" w:author="Carrera, Julio" w:date="2018-03-09T11:18:00Z"/>
+        </w:trPr>
+        <w:tc>
+          <w:tcPr>
+            <w:tcW w:w="2790" w:type="dxa"/>
+            <w:tcPrChange w:id="6" w:author="Carrera, Julio" w:date="2018-03-09T11:21:00Z">
+              <w:tcPr>
+                <w:tcW w:w="4808" w:type="dxa"/>
+              </w:tcPr>
+            </w:tcPrChange>
+          </w:tcPr>
+          <w:p>
+            <w:pPr>
+              <w:rPr>
+                <w:ins w:id="7" w:author="Carrera, Julio" w:date="2018-03-09T11:18:00Z"/>
+              </w:rPr>
+              <w:pPrChange w:id="8" w:author="Carrera, Julio" w:date="2018-03-09T11:20:00Z">
+                <w:pPr/>
+              </w:pPrChange>
+            </w:pPr>
+            <w:ins w:id="9" w:author="Carrera, Julio" w:date="2018-03-09T11:18:00Z">
+              <w:r>
+                <w:rPr>
+                  <w:b/>
+                  <w:bCs/>
+                </w:rPr>
+                <w:t>Thomas Sgouros</w:t>
+              </w:r>
+              <w:r>
+                <w:rPr>
+                  <w:b/>
+                  <w:bCs/>
+                </w:rPr>
+                <w:t xml:space="preserve"> </w:t>
+              </w:r>
+            </w:ins>
+          </w:p>
+        </w:tc>
+        <w:tc>
+          <w:tcPr>
+            <w:tcW w:w="900" w:type="dxa"/>
+            <w:tcPrChange w:id="10" w:author="Carrera, Julio" w:date="2018-03-09T11:21:00Z">
+              <w:tcPr>
+                <w:tcW w:w="4542" w:type="dxa"/>
+              </w:tcPr>
+            </w:tcPrChange>
+          </w:tcPr>
+          <w:p>
+            <w:pPr>
+              <w:rPr>
+                <w:ins w:id="11" w:author="Carrera, Julio" w:date="2018-03-09T11:20:00Z"/>
+                <w:b/>
+                <w:bCs/>
+              </w:rPr>
+            </w:pPr>
+            <w:ins w:id="12" w:author="Carrera, Julio" w:date="2018-03-09T11:20:00Z">
+              <w:r>
+                <w:rPr>
+                  <w:b/>
+                  <w:bCs/>
+                </w:rPr>
+                <w:t>v0.0.1</w:t>
+              </w:r>
+            </w:ins>
+          </w:p>
+        </w:tc>
+        <w:tc>
+          <w:tcPr>
+            <w:tcW w:w="1353" w:type="dxa"/>
+            <w:tcPrChange w:id="13" w:author="Carrera, Julio" w:date="2018-03-09T11:21:00Z">
+              <w:tcPr>
+                <w:tcW w:w="4542" w:type="dxa"/>
+              </w:tcPr>
+            </w:tcPrChange>
+          </w:tcPr>
+          <w:p>
+            <w:pPr>
+              <w:rPr>
+                <w:ins w:id="14" w:author="Carrera, Julio" w:date="2018-03-09T11:20:00Z"/>
+                <w:b/>
+                <w:bCs/>
+              </w:rPr>
+            </w:pPr>
+            <w:ins w:id="15" w:author="Carrera, Julio" w:date="2018-03-09T11:20:00Z">
+              <w:r>
+                <w:rPr>
+                  <w:b/>
+                  <w:bCs/>
+                </w:rPr>
+                <w:t>2018-02-22</w:t>
+              </w:r>
+            </w:ins>
+          </w:p>
+        </w:tc>
+      </w:tr>
+      <w:tr>
+        <w:trPr>
+          <w:ins w:id="16" w:author="Carrera, Julio" w:date="2018-03-09T11:18:00Z"/>
+        </w:trPr>
+        <w:tc>
+          <w:tcPr>
+            <w:tcW w:w="2790" w:type="dxa"/>
+            <w:tcPrChange w:id="17" w:author="Carrera, Julio" w:date="2018-03-09T11:21:00Z">
+              <w:tcPr>
+                <w:tcW w:w="4808" w:type="dxa"/>
+              </w:tcPr>
+            </w:tcPrChange>
+          </w:tcPr>
+          <w:p>
+            <w:pPr>
+              <w:rPr>
+                <w:ins w:id="18" w:author="Carrera, Julio" w:date="2018-03-09T11:18:00Z"/>
+              </w:rPr>
+              <w:pPrChange w:id="19" w:author="Carrera, Julio" w:date="2018-03-09T11:21:00Z">
+                <w:pPr/>
+              </w:pPrChange>
+            </w:pPr>
+            <w:ins w:id="20" w:author="Carrera, Julio" w:date="2018-03-09T11:18:00Z">
+              <w:r>
+                <w:rPr>
+                  <w:b/>
+                  <w:bCs/>
+                </w:rPr>
+                <w:t>Julio Carrera</w:t>
+              </w:r>
+            </w:ins>
+          </w:p>
+        </w:tc>
+        <w:tc>
+          <w:tcPr>
+            <w:tcW w:w="900" w:type="dxa"/>
+            <w:tcPrChange w:id="21" w:author="Carrera, Julio" w:date="2018-03-09T11:21:00Z">
+              <w:tcPr>
+                <w:tcW w:w="4542" w:type="dxa"/>
+              </w:tcPr>
+            </w:tcPrChange>
+          </w:tcPr>
+          <w:p>
+            <w:pPr>
+              <w:rPr>
+                <w:ins w:id="22" w:author="Carrera, Julio" w:date="2018-03-09T11:20:00Z"/>
+                <w:b/>
+                <w:bCs/>
+              </w:rPr>
+            </w:pPr>
+            <w:ins w:id="23" w:author="Carrera, Julio" w:date="2018-03-09T11:21:00Z">
+              <w:r>
+                <w:rPr>
+                  <w:b/>
+                  <w:bCs/>
+                </w:rPr>
+                <w:t>v0.</w:t>
+              </w:r>
+              <w:r>
+                <w:rPr>
+                  <w:b/>
+                  <w:bCs/>
+                </w:rPr>
+                <w:t>0.2</w:t>
+              </w:r>
+            </w:ins>
+          </w:p>
+        </w:tc>
+        <w:tc>
+          <w:tcPr>
+            <w:tcW w:w="1353" w:type="dxa"/>
+            <w:tcPrChange w:id="24" w:author="Carrera, Julio" w:date="2018-03-09T11:21:00Z">
+              <w:tcPr>
+                <w:tcW w:w="4542" w:type="dxa"/>
+              </w:tcPr>
+            </w:tcPrChange>
+          </w:tcPr>
+          <w:p>
+            <w:pPr>
+              <w:rPr>
+                <w:ins w:id="25" w:author="Carrera, Julio" w:date="2018-03-09T11:20:00Z"/>
+                <w:b/>
+                <w:bCs/>
+              </w:rPr>
+            </w:pPr>
+            <w:ins w:id="26" w:author="Carrera, Julio" w:date="2018-03-09T11:20:00Z">
+              <w:r>
+                <w:rPr>
+                  <w:b/>
+                  <w:bCs/>
+                </w:rPr>
+                <w:t>2018-03</w:t>
+              </w:r>
+              <w:r>
+                <w:rPr>
+                  <w:b/>
+                  <w:bCs/>
+                </w:rPr>
+                <w:t>-</w:t>
+              </w:r>
+              <w:r>
+                <w:rPr>
+                  <w:b/>
+                  <w:bCs/>
+                </w:rPr>
+                <w:t>07</w:t>
+              </w:r>
+            </w:ins>
+          </w:p>
+        </w:tc>
+      </w:tr>
+    </w:tbl>
+    <w:p>
+      <w:pPr>
+        <w:rPr>
+          <w:del w:id="27" w:author="Carrera, Julio" w:date="2018-03-09T11:21:00Z"/>
+          <w:rPrChange w:id="28" w:author="Carrera, Julio" w:date="2018-03-09T11:17:00Z">
+            <w:rPr>
+              <w:del w:id="29" w:author="Carrera, Julio" w:date="2018-03-09T11:21:00Z"/>
+            </w:rPr>
+          </w:rPrChange>
+        </w:rPr>
+        <w:pPrChange w:id="30" w:author="Carrera, Julio" w:date="2018-03-09T11:17:00Z">
+          <w:pPr>
+            <w:pStyle w:val="Subtitle"/>
+            <w:jc w:val="center"/>
+          </w:pPr>
+        </w:pPrChange>
+      </w:pPr>
+    </w:p>
+    <w:p>
+      <w:pPr>
         <w:pStyle w:val="Subtitle"/>
-        <w:jc w:val="center"/>
-      </w:pPr>
-      <w:r>
-        <w:t>AMS-102</w:t>
-      </w:r>
-    </w:p>
-    <w:p>
-      <w:pPr>
-        <w:pStyle w:val="Subtitle"/>
-        <w:jc w:val="center"/>
-      </w:pPr>
-      <w:r>
-        <w:rPr>
-          <w:b/>
-          <w:bCs/>
-        </w:rPr>
-        <w:t>Thomas Sgouros</w:t>
-      </w:r>
-      <w:ins w:id="0" w:author="Carrera, Julio" w:date="2018-03-07T16:54:00Z">
+        <w:pPrChange w:id="31" w:author="Carrera, Julio" w:date="2018-03-09T11:21:00Z">
+          <w:pPr>
+            <w:pStyle w:val="Subtitle"/>
+            <w:jc w:val="center"/>
+          </w:pPr>
+        </w:pPrChange>
+      </w:pPr>
+      <w:del w:id="32" w:author="Carrera, Julio" w:date="2018-03-09T11:18:00Z">
         <w:r>
           <w:rPr>
             <w:b/>
             <w:bCs/>
           </w:rPr>
-          <w:t xml:space="preserve"> &amp; Julio Carrera</w:t>
-        </w:r>
-      </w:ins>
-      <w:r>
-        <w:rPr>
-          <w:b/>
-          <w:bCs/>
-        </w:rPr>
-        <w:t>, v0.</w:t>
-      </w:r>
-      <w:r>
-        <w:rPr>
-          <w:b/>
-          <w:bCs/>
-        </w:rPr>
-        <w:t>0.</w:t>
-      </w:r>
-      <w:ins w:id="1" w:author="Carrera, Julio" w:date="2018-03-07T16:54:00Z">
+          <w:delText>Thomas Sgouros</w:delText>
+        </w:r>
         <w:r>
           <w:rPr>
             <w:b/>
             <w:bCs/>
           </w:rPr>
-          <w:t>2</w:t>
-        </w:r>
-      </w:ins>
-      <w:del w:id="2" w:author="Carrera, Julio" w:date="2018-03-07T16:54:00Z">
+          <w:delText>, v0.</w:delText>
+        </w:r>
+        <w:r>
+          <w:rPr>
+            <w:b/>
+            <w:bCs/>
+          </w:rPr>
+          <w:delText>0.</w:delText>
+        </w:r>
+      </w:del>
+      <w:del w:id="33" w:author="Carrera, Julio" w:date="2018-03-07T16:54:00Z">
         <w:r>
           <w:rPr>
             <w:b/>
@@ -76,23 +329,16 @@
           <w:delText>1</w:delText>
         </w:r>
       </w:del>
-      <w:r>
-        <w:rPr>
-          <w:b/>
-          <w:bCs/>
-        </w:rPr>
-        <w:t xml:space="preserve"> on 2018-0</w:t>
-      </w:r>
-      <w:ins w:id="3" w:author="Carrera, Julio" w:date="2018-03-07T16:54:00Z">
+      <w:del w:id="34" w:author="Carrera, Julio" w:date="2018-03-09T11:18:00Z">
         <w:r>
           <w:rPr>
             <w:b/>
             <w:bCs/>
           </w:rPr>
-          <w:t>3</w:t>
-        </w:r>
-      </w:ins>
-      <w:del w:id="4" w:author="Carrera, Julio" w:date="2018-03-07T16:54:00Z">
+          <w:delText xml:space="preserve"> on 2018-0</w:delText>
+        </w:r>
+      </w:del>
+      <w:del w:id="35" w:author="Carrera, Julio" w:date="2018-03-07T16:54:00Z">
         <w:r>
           <w:rPr>
             <w:b/>
@@ -101,23 +347,16 @@
           <w:delText>2</w:delText>
         </w:r>
       </w:del>
-      <w:r>
-        <w:rPr>
-          <w:b/>
-          <w:bCs/>
-        </w:rPr>
-        <w:t>-</w:t>
-      </w:r>
-      <w:ins w:id="5" w:author="Carrera, Julio" w:date="2018-03-07T16:54:00Z">
+      <w:del w:id="36" w:author="Carrera, Julio" w:date="2018-03-09T11:18:00Z">
         <w:r>
           <w:rPr>
             <w:b/>
             <w:bCs/>
           </w:rPr>
-          <w:t>07</w:t>
-        </w:r>
-      </w:ins>
-      <w:del w:id="6" w:author="Carrera, Julio" w:date="2018-03-07T16:54:00Z">
+          <w:delText>-</w:delText>
+        </w:r>
+      </w:del>
+      <w:del w:id="37" w:author="Carrera, Julio" w:date="2018-03-07T16:54:00Z">
         <w:r>
           <w:rPr>
             <w:b/>
@@ -288,6 +527,7 @@
         </w:numPr>
       </w:pPr>
       <w:r>
+        <w:lastRenderedPageBreak/>
         <w:t>Should guide the user to making interesting views of the data they wish to examine.</w:t>
       </w:r>
     </w:p>
@@ -299,7 +539,7 @@
           <w:numId w:val="2"/>
         </w:numPr>
         <w:rPr>
-          <w:ins w:id="7" w:author="Carrera, Julio" w:date="2018-03-07T16:56:00Z"/>
+          <w:ins w:id="38" w:author="Carrera, Julio" w:date="2018-03-07T16:56:00Z"/>
         </w:rPr>
       </w:pPr>
       <w:r>
@@ -314,13 +554,12 @@
           <w:numId w:val="2"/>
         </w:numPr>
       </w:pPr>
-      <w:ins w:id="8" w:author="Carrera, Julio" w:date="2018-03-07T17:01:00Z">
-        <w:r>
-          <w:lastRenderedPageBreak/>
+      <w:ins w:id="39" w:author="Carrera, Julio" w:date="2018-03-07T17:01:00Z">
+        <w:r>
           <w:t xml:space="preserve">Should allow the user </w:t>
         </w:r>
       </w:ins>
-      <w:ins w:id="9" w:author="Carrera, Julio" w:date="2018-03-07T17:00:00Z">
+      <w:ins w:id="40" w:author="Carrera, Julio" w:date="2018-03-07T17:00:00Z">
         <w:r>
           <w:t xml:space="preserve">to save the choices made in generating a view—the variables, the colors, the scale, and the view position—and be able to apply those choices to a new dataset. </w:t>
         </w:r>
@@ -368,12 +607,12 @@
       <w:r>
         <w:t>Julio shared a graphic about how the visualization sequence would work, and I have edited it slightly to reflect how I think it would go.  Time runs down in the image, so the process begins with the user</w:t>
       </w:r>
-      <w:ins w:id="10" w:author="Carrera, Julio" w:date="2018-03-08T15:31:00Z">
+      <w:ins w:id="41" w:author="Carrera, Julio" w:date="2018-03-08T15:31:00Z">
         <w:r>
           <w:t xml:space="preserve"> </w:t>
         </w:r>
       </w:ins>
-      <w:del w:id="11" w:author="Carrera, Julio" w:date="2018-03-08T15:31:00Z">
+      <w:del w:id="42" w:author="Carrera, Julio" w:date="2018-03-08T15:31:00Z">
         <w:r>
           <w:delText xml:space="preserve"> </w:delText>
         </w:r>
@@ -383,7 +622,7 @@
       </w:r>
     </w:p>
     <w:p>
-      <w:ins w:id="12" w:author="Carrera, Julio" w:date="2018-03-08T15:30:00Z">
+      <w:ins w:id="43" w:author="Carrera, Julio" w:date="2018-03-08T15:30:00Z">
         <w:r>
           <w:rPr>
             <w:noProof/>
@@ -432,12 +671,11 @@
           </w:drawing>
         </w:r>
       </w:ins>
-      <w:del w:id="13" w:author="Carrera, Julio" w:date="2018-03-08T15:29:00Z">
+      <w:del w:id="44" w:author="Carrera, Julio" w:date="2018-03-08T15:29:00Z">
         <w:r>
           <w:rPr>
             <w:noProof/>
           </w:rPr>
-          <w:lastRenderedPageBreak/>
           <w:drawing>
             <wp:inline distT="0" distB="0" distL="0" distR="0" wp14:anchorId="47114D4A" wp14:editId="2C88FFFC">
               <wp:extent cx="5943600" cy="4220210"/>
@@ -486,18 +724,18 @@
       <w:r>
         <w:t xml:space="preserve">In the above, the user uses a web browser to request a model run, and the request is forwarded to some run system and then to a job manager, per Julio's original description.  </w:t>
       </w:r>
-      <w:commentRangeStart w:id="14"/>
-      <w:del w:id="15" w:author="Carrera, Julio" w:date="2018-03-07T17:03:00Z">
+      <w:commentRangeStart w:id="45"/>
+      <w:del w:id="46" w:author="Carrera, Julio" w:date="2018-03-07T17:03:00Z">
         <w:r>
           <w:delText xml:space="preserve">Summary data is forwarded to the user interface for examination.  </w:delText>
         </w:r>
       </w:del>
-      <w:commentRangeEnd w:id="14"/>
+      <w:commentRangeEnd w:id="45"/>
       <w:r>
         <w:rPr>
           <w:rStyle w:val="CommentReference"/>
         </w:rPr>
-        <w:commentReference w:id="14"/>
+        <w:commentReference w:id="45"/>
       </w:r>
       <w:r>
         <w:t>This part is Amgen's responsibility.</w:t>
@@ -506,14 +744,14 @@
     <w:p>
       <w:pPr>
         <w:rPr>
-          <w:ins w:id="16" w:author="Carrera, Julio" w:date="2018-03-07T17:10:00Z"/>
+          <w:ins w:id="47" w:author="Carrera, Julio" w:date="2018-03-07T17:10:00Z"/>
         </w:rPr>
       </w:pPr>
-      <w:commentRangeStart w:id="17"/>
+      <w:commentRangeStart w:id="48"/>
       <w:r>
         <w:t>Subsequent to the generation of the model data, the user initiates the next step by requesting a visualization</w:t>
       </w:r>
-      <w:ins w:id="18" w:author="Carrera, Julio" w:date="2018-03-07T17:09:00Z">
+      <w:ins w:id="49" w:author="Carrera, Julio" w:date="2018-03-07T17:09:00Z">
         <w:r>
           <w:t xml:space="preserve"> of the simulation results</w:t>
         </w:r>
@@ -521,12 +759,12 @@
       <w:r>
         <w:t xml:space="preserve">.  That RQ is forwarded to the Paraview server, activating one of a small arsenal of Python functions pre-loaded into the pvpython server.  That function </w:t>
       </w:r>
-      <w:del w:id="19" w:author="Carrera, Julio" w:date="2018-03-07T17:10:00Z">
+      <w:del w:id="50" w:author="Carrera, Julio" w:date="2018-03-07T17:10:00Z">
         <w:r>
           <w:delText xml:space="preserve">requests </w:delText>
         </w:r>
       </w:del>
-      <w:ins w:id="20" w:author="Carrera, Julio" w:date="2018-03-07T17:10:00Z">
+      <w:ins w:id="51" w:author="Carrera, Julio" w:date="2018-03-07T17:10:00Z">
         <w:r>
           <w:t xml:space="preserve">retrieves </w:t>
         </w:r>
@@ -534,17 +772,17 @@
       <w:r>
         <w:t xml:space="preserve">the relevant </w:t>
       </w:r>
-      <w:del w:id="21" w:author="Carrera, Julio" w:date="2018-03-07T17:05:00Z">
+      <w:del w:id="52" w:author="Carrera, Julio" w:date="2018-03-07T17:05:00Z">
         <w:r>
           <w:delText xml:space="preserve">model </w:delText>
         </w:r>
       </w:del>
-      <w:ins w:id="22" w:author="Carrera, Julio" w:date="2018-03-07T17:06:00Z">
+      <w:ins w:id="53" w:author="Carrera, Julio" w:date="2018-03-07T17:06:00Z">
         <w:r>
           <w:t xml:space="preserve">simulation </w:t>
         </w:r>
       </w:ins>
-      <w:ins w:id="23" w:author="Carrera, Julio" w:date="2018-03-07T17:05:00Z">
+      <w:ins w:id="54" w:author="Carrera, Julio" w:date="2018-03-07T17:05:00Z">
         <w:r>
           <w:t xml:space="preserve">results </w:t>
         </w:r>
@@ -552,12 +790,12 @@
       <w:r>
         <w:t xml:space="preserve">data from the Amgen </w:t>
       </w:r>
-      <w:del w:id="24" w:author="Carrera, Julio" w:date="2018-03-07T17:10:00Z">
+      <w:del w:id="55" w:author="Carrera, Julio" w:date="2018-03-07T17:10:00Z">
         <w:r>
           <w:delText>system infrastructure</w:delText>
         </w:r>
       </w:del>
-      <w:ins w:id="25" w:author="Carrera, Julio" w:date="2018-03-07T17:10:00Z">
+      <w:ins w:id="56" w:author="Carrera, Julio" w:date="2018-03-07T17:10:00Z">
         <w:r>
           <w:t>file system</w:t>
         </w:r>
@@ -565,12 +803,12 @@
       <w:r>
         <w:t xml:space="preserve">, wherever it is, and makes </w:t>
       </w:r>
-      <w:del w:id="26" w:author="Carrera, Julio" w:date="2018-03-07T17:06:00Z">
+      <w:del w:id="57" w:author="Carrera, Julio" w:date="2018-03-07T17:06:00Z">
         <w:r>
           <w:delText xml:space="preserve">its </w:delText>
         </w:r>
       </w:del>
-      <w:ins w:id="27" w:author="Carrera, Julio" w:date="2018-03-07T17:06:00Z">
+      <w:ins w:id="58" w:author="Carrera, Julio" w:date="2018-03-07T17:06:00Z">
         <w:r>
           <w:t xml:space="preserve">the </w:t>
         </w:r>
@@ -578,17 +816,17 @@
       <w:r>
         <w:t xml:space="preserve">data available to another function, still within the pvpython server.  That function in turn </w:t>
       </w:r>
-      <w:del w:id="28" w:author="Carrera, Julio" w:date="2018-03-07T17:07:00Z">
+      <w:del w:id="59" w:author="Carrera, Julio" w:date="2018-03-07T17:07:00Z">
         <w:r>
           <w:delText>generates the desired visualization of the data.  The Paraview server appears to forward a 2D image of that 3D model</w:delText>
         </w:r>
       </w:del>
-      <w:ins w:id="29" w:author="Carrera, Julio" w:date="2018-03-07T17:07:00Z">
+      <w:ins w:id="60" w:author="Carrera, Julio" w:date="2018-03-07T17:07:00Z">
         <w:r>
           <w:t>invokes the ParaView server to generate a 3D visualization re</w:t>
         </w:r>
       </w:ins>
-      <w:ins w:id="30" w:author="Carrera, Julio" w:date="2018-03-07T17:08:00Z">
+      <w:ins w:id="61" w:author="Carrera, Julio" w:date="2018-03-07T17:08:00Z">
         <w:r>
           <w:t>presentation of the results data. The 3D visualization is forwarded</w:t>
         </w:r>
@@ -601,7 +839,7 @@
       <w:r>
         <w:t xml:space="preserve">The user's manipulation of the image data </w:t>
       </w:r>
-      <w:del w:id="31" w:author="Carrera, Julio" w:date="2018-03-07T17:16:00Z">
+      <w:del w:id="62" w:author="Carrera, Julio" w:date="2018-03-07T17:16:00Z">
         <w:r>
           <w:delText xml:space="preserve">appears to interact with the Paraview server </w:delText>
         </w:r>
@@ -609,12 +847,12 @@
       <w:r>
         <w:t>while the user rotates and zooms in and out</w:t>
       </w:r>
-      <w:ins w:id="32" w:author="Carrera, Julio" w:date="2018-03-07T17:16:00Z">
+      <w:ins w:id="63" w:author="Carrera, Julio" w:date="2018-03-07T17:16:00Z">
         <w:r>
           <w:t xml:space="preserve"> is performed entirely on the web browser. That is, no exchange of data with the ParaView server is needed until the user changes </w:t>
         </w:r>
       </w:ins>
-      <w:ins w:id="33" w:author="Carrera, Julio" w:date="2018-03-07T17:17:00Z">
+      <w:ins w:id="64" w:author="Carrera, Julio" w:date="2018-03-07T17:17:00Z">
         <w:r>
           <w:t>one or more visualization parameters (e.g. color)</w:t>
         </w:r>
@@ -622,12 +860,12 @@
       <w:r>
         <w:t xml:space="preserve">.  The user will likely iterate this process, refining the visualization parameters, until the desired result is achieved. Only the first RQ for a Paraview model will result in a request for </w:t>
       </w:r>
-      <w:del w:id="34" w:author="Carrera, Julio" w:date="2018-03-07T17:11:00Z">
+      <w:del w:id="65" w:author="Carrera, Julio" w:date="2018-03-07T17:11:00Z">
         <w:r>
           <w:delText xml:space="preserve">model </w:delText>
         </w:r>
       </w:del>
-      <w:ins w:id="35" w:author="Carrera, Julio" w:date="2018-03-07T17:11:00Z">
+      <w:ins w:id="66" w:author="Carrera, Julio" w:date="2018-03-07T17:11:00Z">
         <w:r>
           <w:t xml:space="preserve">simulation results </w:t>
         </w:r>
@@ -635,12 +873,12 @@
       <w:r>
         <w:t>data</w:t>
       </w:r>
-      <w:del w:id="36" w:author="Carrera, Julio" w:date="2018-03-07T17:15:00Z">
+      <w:del w:id="67" w:author="Carrera, Julio" w:date="2018-03-07T17:15:00Z">
         <w:r>
           <w:delText xml:space="preserve"> from the :Run module</w:delText>
         </w:r>
       </w:del>
-      <w:ins w:id="37" w:author="Carrera, Julio" w:date="2018-03-07T17:18:00Z">
+      <w:ins w:id="68" w:author="Carrera, Julio" w:date="2018-03-07T17:18:00Z">
         <w:r>
           <w:t xml:space="preserve"> from the Amgen file system</w:t>
         </w:r>
@@ -648,22 +886,22 @@
       <w:r>
         <w:t>.</w:t>
       </w:r>
-      <w:commentRangeEnd w:id="17"/>
+      <w:commentRangeEnd w:id="48"/>
       <w:r>
         <w:rPr>
           <w:rStyle w:val="CommentReference"/>
         </w:rPr>
-        <w:commentReference w:id="17"/>
+        <w:commentReference w:id="48"/>
       </w:r>
     </w:p>
     <w:p>
       <w:pPr>
         <w:pStyle w:val="Heading1"/>
         <w:rPr>
-          <w:ins w:id="38" w:author="Carrera, Julio" w:date="2018-03-08T15:48:00Z"/>
+          <w:ins w:id="69" w:author="Carrera, Julio" w:date="2018-03-08T15:48:00Z"/>
         </w:rPr>
       </w:pPr>
-      <w:ins w:id="39" w:author="Carrera, Julio" w:date="2018-03-08T15:48:00Z">
+      <w:ins w:id="70" w:author="Carrera, Julio" w:date="2018-03-08T15:48:00Z">
         <w:r>
           <w:lastRenderedPageBreak/>
           <w:t>Loading Model Geometry</w:t>
@@ -673,20 +911,20 @@
     <w:p>
       <w:pPr>
         <w:rPr>
-          <w:ins w:id="40" w:author="Carrera, Julio" w:date="2018-03-08T15:53:00Z"/>
+          <w:ins w:id="71" w:author="Carrera, Julio" w:date="2018-03-08T15:53:00Z"/>
         </w:rPr>
-        <w:pPrChange w:id="41" w:author="Carrera, Julio" w:date="2018-03-08T15:48:00Z">
+        <w:pPrChange w:id="72" w:author="Carrera, Julio" w:date="2018-03-08T15:48:00Z">
           <w:pPr>
             <w:pStyle w:val="Heading1"/>
           </w:pPr>
         </w:pPrChange>
       </w:pPr>
-      <w:ins w:id="42" w:author="Carrera, Julio" w:date="2018-03-08T15:49:00Z">
+      <w:ins w:id="73" w:author="Carrera, Julio" w:date="2018-03-08T15:49:00Z">
         <w:r>
           <w:t xml:space="preserve">Loading two datasets for comparison side by side only makes sense when they use the same model geometry. </w:t>
         </w:r>
       </w:ins>
-      <w:ins w:id="43" w:author="Carrera, Julio" w:date="2018-03-08T15:52:00Z">
+      <w:ins w:id="74" w:author="Carrera, Julio" w:date="2018-03-08T15:52:00Z">
         <w:r>
           <w:t xml:space="preserve">Thus, it makes sense to import the geometry separately from the simulation results datasets. </w:t>
         </w:r>
@@ -695,42 +933,37 @@
     <w:p>
       <w:pPr>
         <w:rPr>
-          <w:ins w:id="44" w:author="Carrera, Julio" w:date="2018-03-08T15:58:00Z"/>
+          <w:ins w:id="75" w:author="Carrera, Julio" w:date="2018-03-08T15:58:00Z"/>
         </w:rPr>
-        <w:pPrChange w:id="45" w:author="Carrera, Julio" w:date="2018-03-08T15:48:00Z">
+        <w:pPrChange w:id="76" w:author="Carrera, Julio" w:date="2018-03-08T15:48:00Z">
           <w:pPr>
             <w:pStyle w:val="Heading1"/>
           </w:pPr>
         </w:pPrChange>
       </w:pPr>
-      <w:ins w:id="46" w:author="Carrera, Julio" w:date="2018-03-08T15:57:00Z">
+      <w:ins w:id="77" w:author="Carrera, Julio" w:date="2018-03-08T15:57:00Z">
         <w:r>
           <w:t>The data flow diagram below shows the Run Kernel saving the geometry to the file system as a run is submitted for execution. The geometry will then be imported into the Para</w:t>
         </w:r>
       </w:ins>
-      <w:ins w:id="47" w:author="Carrera, Julio" w:date="2018-03-08T15:58:00Z">
-        <w:r>
-          <w:t>View server at the same time as the simulation result</w:t>
-        </w:r>
-        <w:bookmarkStart w:id="48" w:name="_GoBack"/>
-        <w:bookmarkEnd w:id="48"/>
-        <w:r>
-          <w:t>s.</w:t>
+      <w:ins w:id="78" w:author="Carrera, Julio" w:date="2018-03-08T15:58:00Z">
+        <w:r>
+          <w:t>View server at the same time as the simulation results.</w:t>
         </w:r>
       </w:ins>
     </w:p>
     <w:p>
       <w:pPr>
         <w:rPr>
-          <w:ins w:id="49" w:author="Carrera, Julio" w:date="2018-03-08T15:48:00Z"/>
+          <w:ins w:id="79" w:author="Carrera, Julio" w:date="2018-03-08T15:48:00Z"/>
         </w:rPr>
-        <w:pPrChange w:id="50" w:author="Carrera, Julio" w:date="2018-03-08T15:48:00Z">
+        <w:pPrChange w:id="80" w:author="Carrera, Julio" w:date="2018-03-08T15:48:00Z">
           <w:pPr>
             <w:pStyle w:val="Heading1"/>
           </w:pPr>
         </w:pPrChange>
       </w:pPr>
-      <w:ins w:id="51" w:author="Carrera, Julio" w:date="2018-03-08T15:58:00Z">
+      <w:ins w:id="81" w:author="Carrera, Julio" w:date="2018-03-08T15:58:00Z">
         <w:r>
           <w:rPr>
             <w:noProof/>
@@ -783,7 +1016,7 @@
       <w:pPr>
         <w:pStyle w:val="Heading1"/>
         <w:rPr>
-          <w:ins w:id="52" w:author="Carrera, Julio" w:date="2018-03-07T17:12:00Z"/>
+          <w:ins w:id="82" w:author="Carrera, Julio" w:date="2018-03-07T17:12:00Z"/>
         </w:rPr>
       </w:pPr>
       <w:r>
@@ -797,7 +1030,7 @@
     </w:p>
     <w:p>
       <w:pPr>
-        <w:pPrChange w:id="53" w:author="Carrera, Julio" w:date="2018-03-07T17:12:00Z">
+        <w:pPrChange w:id="83" w:author="Carrera, Julio" w:date="2018-03-07T17:12:00Z">
           <w:pPr>
             <w:pStyle w:val="Heading1"/>
           </w:pPr>
@@ -865,31 +1098,31 @@
       <w:r>
         <w:t xml:space="preserve">We are currently evaluating a range of Javascript UI library frameworks to see which is best suited for the purpose. Bootstrap, Webix, and Blueprint are popular.  There is one called OpenUI 5 that might be worth examination; it is freeware, but supported by SAP.  </w:t>
       </w:r>
-      <w:commentRangeStart w:id="54"/>
-      <w:del w:id="55" w:author="Carrera, Julio" w:date="2018-03-07T17:13:00Z">
+      <w:commentRangeStart w:id="84"/>
+      <w:del w:id="85" w:author="Carrera, Julio" w:date="2018-03-07T17:13:00Z">
         <w:r>
           <w:delText>If Amgen has an endorsed framework to use (perhaps it was used for the system to request a model run?) that would be useful to know at this point.</w:delText>
         </w:r>
       </w:del>
-      <w:commentRangeEnd w:id="54"/>
+      <w:commentRangeEnd w:id="84"/>
       <w:r>
         <w:rPr>
           <w:rStyle w:val="CommentReference"/>
         </w:rPr>
-        <w:commentReference w:id="54"/>
+        <w:commentReference w:id="84"/>
       </w:r>
     </w:p>
     <w:p>
       <w:pPr>
         <w:pStyle w:val="Heading1"/>
         <w:rPr>
-          <w:ins w:id="56" w:author="Carrera, Julio" w:date="2018-03-07T17:19:00Z"/>
+          <w:ins w:id="86" w:author="Carrera, Julio" w:date="2018-03-07T17:19:00Z"/>
         </w:rPr>
-        <w:pPrChange w:id="57" w:author="Carrera, Julio" w:date="2018-03-07T17:22:00Z">
+        <w:pPrChange w:id="87" w:author="Carrera, Julio" w:date="2018-03-07T17:22:00Z">
           <w:pPr/>
         </w:pPrChange>
       </w:pPr>
-      <w:ins w:id="58" w:author="Carrera, Julio" w:date="2018-03-07T17:19:00Z">
+      <w:ins w:id="88" w:author="Carrera, Julio" w:date="2018-03-07T17:19:00Z">
         <w:r>
           <w:t>Support for Visualization of Two or More Datasets</w:t>
         </w:r>
@@ -898,10 +1131,10 @@
     <w:p>
       <w:pPr>
         <w:rPr>
-          <w:ins w:id="59" w:author="Carrera, Julio" w:date="2018-03-07T17:20:00Z"/>
+          <w:ins w:id="89" w:author="Carrera, Julio" w:date="2018-03-07T17:20:00Z"/>
         </w:rPr>
       </w:pPr>
-      <w:ins w:id="60" w:author="Carrera, Julio" w:date="2018-03-07T17:20:00Z">
+      <w:ins w:id="90" w:author="Carrera, Julio" w:date="2018-03-07T17:20:00Z">
         <w:r>
           <w:t>TBD</w:t>
         </w:r>
@@ -911,13 +1144,13 @@
       <w:pPr>
         <w:pStyle w:val="Heading1"/>
         <w:rPr>
-          <w:ins w:id="61" w:author="Carrera, Julio" w:date="2018-03-07T17:20:00Z"/>
+          <w:ins w:id="91" w:author="Carrera, Julio" w:date="2018-03-07T17:20:00Z"/>
         </w:rPr>
-        <w:pPrChange w:id="62" w:author="Carrera, Julio" w:date="2018-03-07T17:22:00Z">
+        <w:pPrChange w:id="92" w:author="Carrera, Julio" w:date="2018-03-07T17:22:00Z">
           <w:pPr/>
         </w:pPrChange>
       </w:pPr>
-      <w:ins w:id="63" w:author="Carrera, Julio" w:date="2018-03-07T17:20:00Z">
+      <w:ins w:id="93" w:author="Carrera, Julio" w:date="2018-03-07T17:20:00Z">
         <w:r>
           <w:t>Process for Starting the ParaView Server</w:t>
         </w:r>
@@ -926,10 +1159,10 @@
     <w:p>
       <w:pPr>
         <w:rPr>
-          <w:ins w:id="64" w:author="Carrera, Julio" w:date="2018-03-07T17:20:00Z"/>
+          <w:ins w:id="94" w:author="Carrera, Julio" w:date="2018-03-07T17:20:00Z"/>
         </w:rPr>
       </w:pPr>
-      <w:ins w:id="65" w:author="Carrera, Julio" w:date="2018-03-07T17:20:00Z">
+      <w:ins w:id="95" w:author="Carrera, Julio" w:date="2018-03-07T17:20:00Z">
         <w:r>
           <w:t>TBD</w:t>
         </w:r>
@@ -939,20 +1172,20 @@
       <w:pPr>
         <w:pStyle w:val="Heading1"/>
         <w:rPr>
-          <w:ins w:id="66" w:author="Carrera, Julio" w:date="2018-03-07T17:21:00Z"/>
+          <w:ins w:id="96" w:author="Carrera, Julio" w:date="2018-03-07T17:21:00Z"/>
         </w:rPr>
-        <w:pPrChange w:id="67" w:author="Carrera, Julio" w:date="2018-03-07T17:22:00Z">
+        <w:pPrChange w:id="97" w:author="Carrera, Julio" w:date="2018-03-07T17:22:00Z">
           <w:pPr/>
         </w:pPrChange>
       </w:pPr>
-      <w:ins w:id="68" w:author="Carrera, Julio" w:date="2018-03-07T17:21:00Z">
+      <w:ins w:id="98" w:author="Carrera, Julio" w:date="2018-03-07T17:21:00Z">
         <w:r>
           <w:t>Process for Packaging the ParaViewWeb Javascript</w:t>
         </w:r>
       </w:ins>
     </w:p>
     <w:p>
-      <w:ins w:id="69" w:author="Carrera, Julio" w:date="2018-03-07T17:21:00Z">
+      <w:ins w:id="99" w:author="Carrera, Julio" w:date="2018-03-07T17:21:00Z">
         <w:r>
           <w:t>TBD</w:t>
         </w:r>
@@ -976,7 +1209,7 @@
 
 <file path=word/comments.xml><?xml version="1.0" encoding="utf-8"?>
 <w:comments xmlns:wpc="http://schemas.microsoft.com/office/word/2010/wordprocessingCanvas" xmlns:mc="http://schemas.openxmlformats.org/markup-compatibility/2006" xmlns:o="urn:schemas-microsoft-com:office:office" xmlns:r="http://schemas.openxmlformats.org/officeDocument/2006/relationships" xmlns:m="http://schemas.openxmlformats.org/officeDocument/2006/math" xmlns:v="urn:schemas-microsoft-com:vml" xmlns:wp14="http://schemas.microsoft.com/office/word/2010/wordprocessingDrawing" xmlns:wp="http://schemas.openxmlformats.org/drawingml/2006/wordprocessingDrawing" xmlns:w10="urn:schemas-microsoft-com:office:word" xmlns:w="http://schemas.openxmlformats.org/wordprocessingml/2006/main" xmlns:w14="http://schemas.microsoft.com/office/word/2010/wordml" xmlns:w15="http://schemas.microsoft.com/office/word/2012/wordml" xmlns:wpg="http://schemas.microsoft.com/office/word/2010/wordprocessingGroup" xmlns:wpi="http://schemas.microsoft.com/office/word/2010/wordprocessingInk" xmlns:wne="http://schemas.microsoft.com/office/word/2006/wordml" xmlns:wps="http://schemas.microsoft.com/office/word/2010/wordprocessingShape" mc:Ignorable="w14 w15 wp14">
-  <w:comment w:id="14" w:author="Carrera, Julio" w:date="2018-03-07T17:14:00Z" w:initials="CJ">
+  <w:comment w:id="45" w:author="Carrera, Julio" w:date="2018-03-07T17:14:00Z" w:initials="CJ">
     <w:p>
       <w:pPr>
         <w:pStyle w:val="CommentText"/>
@@ -992,7 +1225,7 @@
       </w:r>
     </w:p>
   </w:comment>
-  <w:comment w:id="17" w:author="Carrera, Julio" w:date="2018-03-07T17:18:00Z" w:initials="CJ">
+  <w:comment w:id="48" w:author="Carrera, Julio" w:date="2018-03-07T17:18:00Z" w:initials="CJ">
     <w:p>
       <w:pPr>
         <w:pStyle w:val="CommentText"/>
@@ -1008,7 +1241,7 @@
       </w:r>
     </w:p>
   </w:comment>
-  <w:comment w:id="54" w:author="Carrera, Julio" w:date="2018-03-07T17:14:00Z" w:initials="CJ">
+  <w:comment w:id="84" w:author="Carrera, Julio" w:date="2018-03-07T17:14:00Z" w:initials="CJ">
     <w:p>
       <w:pPr>
         <w:pStyle w:val="CommentText"/>
@@ -2372,7 +2605,7 @@
 </file>
 
 <file path=customXml/itemProps1.xml><?xml version="1.0" encoding="utf-8"?>
-<ds:datastoreItem xmlns:ds="http://schemas.openxmlformats.org/officeDocument/2006/customXml" ds:itemID="{507FF182-75E3-44F7-8708-D9429F224341}">
+<ds:datastoreItem xmlns:ds="http://schemas.openxmlformats.org/officeDocument/2006/customXml" ds:itemID="{BAFE3531-533E-42D8-9555-48FAFF467CB4}">
   <ds:schemaRefs>
     <ds:schemaRef ds:uri="http://www.w3.org/2001/XMLSchema"/>
     <ds:schemaRef ds:uri="http://www.boldonjames.com/2008/01/sie/internal/label"/>

</xml_diff>